<commit_message>
navbar, coloussel and footer semifinished
</commit_message>
<xml_diff>
--- a/Process flow.docx
+++ b/Process flow.docx
@@ -1,6 +1,6 @@
 
 <file path=word/document.xml><?xml version="1.0" encoding="utf-8"?>
-<w:document xmlns:wpc="http://schemas.microsoft.com/office/word/2010/wordprocessingCanvas" xmlns:cx="http://schemas.microsoft.com/office/drawing/2014/chartex" xmlns:cx1="http://schemas.microsoft.com/office/drawing/2015/9/8/chartex" xmlns:cx2="http://schemas.microsoft.com/office/drawing/2015/10/21/chartex" xmlns:cx3="http://schemas.microsoft.com/office/drawing/2016/5/9/chartex" xmlns:cx4="http://schemas.microsoft.com/office/drawing/2016/5/10/chartex" xmlns:cx5="http://schemas.microsoft.com/office/drawing/2016/5/11/chartex" xmlns:cx6="http://schemas.microsoft.com/office/drawing/2016/5/12/chartex" xmlns:cx7="http://schemas.microsoft.com/office/drawing/2016/5/13/chartex" xmlns:cx8="http://schemas.microsoft.com/office/drawing/2016/5/14/chartex" xmlns:mc="http://schemas.openxmlformats.org/markup-compatibility/2006" xmlns:aink="http://schemas.microsoft.com/office/drawing/2016/ink" xmlns:am3d="http://schemas.microsoft.com/office/drawing/2017/model3d" xmlns:o="urn:schemas-microsoft-com:office:office" xmlns:oel="http://schemas.microsoft.com/office/2019/extlst" xmlns:r="http://schemas.openxmlformats.org/officeDocument/2006/relationships" xmlns:m="http://schemas.openxmlformats.org/officeDocument/2006/math" xmlns:v="urn:schemas-microsoft-com:vml" xmlns:wp14="http://schemas.microsoft.com/office/word/2010/wordprocessingDrawing" xmlns:wp="http://schemas.openxmlformats.org/drawingml/2006/wordprocessingDrawing" xmlns:w10="urn:schemas-microsoft-com:office:word" xmlns:w="http://schemas.openxmlformats.org/wordprocessingml/2006/main" xmlns:w14="http://schemas.microsoft.com/office/word/2010/wordml" xmlns:w15="http://schemas.microsoft.com/office/word/2012/wordml" xmlns:w16cex="http://schemas.microsoft.com/office/word/2018/wordml/cex" xmlns:w16cid="http://schemas.microsoft.com/office/word/2016/wordml/cid" xmlns:w16="http://schemas.microsoft.com/office/word/2018/wordml" xmlns:w16du="http://schemas.microsoft.com/office/word/2023/wordml/word16du" xmlns:w16sdtdh="http://schemas.microsoft.com/office/word/2020/wordml/sdtdatahash" xmlns:w16se="http://schemas.microsoft.com/office/word/2015/wordml/symex" xmlns:wpg="http://schemas.microsoft.com/office/word/2010/wordprocessingGroup" xmlns:wpi="http://schemas.microsoft.com/office/word/2010/wordprocessingInk" xmlns:wne="http://schemas.microsoft.com/office/word/2006/wordml" xmlns:wps="http://schemas.microsoft.com/office/word/2010/wordprocessingShape" mc:Ignorable="w14 w15 w16se w16cid w16 w16cex w16sdtdh wp14">
+<w:document xmlns:wpc="http://schemas.microsoft.com/office/word/2010/wordprocessingCanvas" xmlns:cx="http://schemas.microsoft.com/office/drawing/2014/chartex" xmlns:cx1="http://schemas.microsoft.com/office/drawing/2015/9/8/chartex" xmlns:cx2="http://schemas.microsoft.com/office/drawing/2015/10/21/chartex" xmlns:cx3="http://schemas.microsoft.com/office/drawing/2016/5/9/chartex" xmlns:cx4="http://schemas.microsoft.com/office/drawing/2016/5/10/chartex" xmlns:cx5="http://schemas.microsoft.com/office/drawing/2016/5/11/chartex" xmlns:cx6="http://schemas.microsoft.com/office/drawing/2016/5/12/chartex" xmlns:cx7="http://schemas.microsoft.com/office/drawing/2016/5/13/chartex" xmlns:cx8="http://schemas.microsoft.com/office/drawing/2016/5/14/chartex" xmlns:mc="http://schemas.openxmlformats.org/markup-compatibility/2006" xmlns:aink="http://schemas.microsoft.com/office/drawing/2016/ink" xmlns:am3d="http://schemas.microsoft.com/office/drawing/2017/model3d" xmlns:o="urn:schemas-microsoft-com:office:office" xmlns:oel="http://schemas.microsoft.com/office/2019/extlst" xmlns:r="http://schemas.openxmlformats.org/officeDocument/2006/relationships" xmlns:m="http://schemas.openxmlformats.org/officeDocument/2006/math" xmlns:v="urn:schemas-microsoft-com:vml" xmlns:wp14="http://schemas.microsoft.com/office/word/2010/wordprocessingDrawing" xmlns:wp="http://schemas.openxmlformats.org/drawingml/2006/wordprocessingDrawing" xmlns:w10="urn:schemas-microsoft-com:office:word" xmlns:w="http://schemas.openxmlformats.org/wordprocessingml/2006/main" xmlns:w14="http://schemas.microsoft.com/office/word/2010/wordml" xmlns:w15="http://schemas.microsoft.com/office/word/2012/wordml" xmlns:w16cex="http://schemas.microsoft.com/office/word/2018/wordml/cex" xmlns:w16cid="http://schemas.microsoft.com/office/word/2016/wordml/cid" xmlns:w16="http://schemas.microsoft.com/office/word/2018/wordml" xmlns:w16sdtdh="http://schemas.microsoft.com/office/word/2020/wordml/sdtdatahash" xmlns:w16se="http://schemas.microsoft.com/office/word/2015/wordml/symex" xmlns:wpg="http://schemas.microsoft.com/office/word/2010/wordprocessingGroup" xmlns:wpi="http://schemas.microsoft.com/office/word/2010/wordprocessingInk" xmlns:wne="http://schemas.microsoft.com/office/word/2006/wordml" xmlns:wps="http://schemas.microsoft.com/office/word/2010/wordprocessingShape" mc:Ignorable="w14 w15 w16se w16cid w16 w16cex w16sdtdh wp14">
   <w:body>
     <w:p>
       <w:pPr>
@@ -71,55 +71,7 @@
           <w:szCs w:val="22"/>
           <w:lang w:val="en-GB"/>
         </w:rPr>
-        <w:t>Created Angular app using `</w:t>
-      </w:r>
-      <w:proofErr w:type="spellStart"/>
-      <w:r>
-        <w:rPr>
-          <w:rFonts w:ascii="Helvetica Neue" w:hAnsi="Helvetica Neue" w:cs="Helvetica Neue"/>
-          <w:color w:val="000000"/>
-          <w:kern w:val="0"/>
-          <w:sz w:val="22"/>
-          <w:szCs w:val="22"/>
-          <w:lang w:val="en-GB"/>
-        </w:rPr>
-        <w:t>sudo</w:t>
-      </w:r>
-      <w:proofErr w:type="spellEnd"/>
-      <w:r>
-        <w:rPr>
-          <w:rFonts w:ascii="Helvetica Neue" w:hAnsi="Helvetica Neue" w:cs="Helvetica Neue"/>
-          <w:color w:val="000000"/>
-          <w:kern w:val="0"/>
-          <w:sz w:val="22"/>
-          <w:szCs w:val="22"/>
-          <w:lang w:val="en-GB"/>
-        </w:rPr>
-        <w:t xml:space="preserve"> ng n </w:t>
-      </w:r>
-      <w:proofErr w:type="spellStart"/>
-      <w:r>
-        <w:rPr>
-          <w:rFonts w:ascii="Helvetica Neue" w:hAnsi="Helvetica Neue" w:cs="Helvetica Neue"/>
-          <w:color w:val="000000"/>
-          <w:kern w:val="0"/>
-          <w:sz w:val="22"/>
-          <w:szCs w:val="22"/>
-          <w:lang w:val="en-GB"/>
-        </w:rPr>
-        <w:t>AlpacaSite</w:t>
-      </w:r>
-      <w:proofErr w:type="spellEnd"/>
-      <w:r>
-        <w:rPr>
-          <w:rFonts w:ascii="Helvetica Neue" w:hAnsi="Helvetica Neue" w:cs="Helvetica Neue"/>
-          <w:color w:val="000000"/>
-          <w:kern w:val="0"/>
-          <w:sz w:val="22"/>
-          <w:szCs w:val="22"/>
-          <w:lang w:val="en-GB"/>
-        </w:rPr>
-        <w:t>`</w:t>
+        <w:t>Created Angular app using `sudo ng n AlpacaSite`</w:t>
       </w:r>
     </w:p>
     <w:p>
@@ -165,31 +117,7 @@
           <w:szCs w:val="22"/>
           <w:lang w:val="en-GB"/>
         </w:rPr>
-        <w:t xml:space="preserve"> Udemy course and renamed it to </w:t>
-      </w:r>
-      <w:proofErr w:type="spellStart"/>
-      <w:r>
-        <w:rPr>
-          <w:rFonts w:ascii="Helvetica Neue" w:hAnsi="Helvetica Neue" w:cs="Helvetica Neue"/>
-          <w:color w:val="000000"/>
-          <w:kern w:val="0"/>
-          <w:sz w:val="22"/>
-          <w:szCs w:val="22"/>
-          <w:lang w:val="en-GB"/>
-        </w:rPr>
-        <w:t>AlpacaSite</w:t>
-      </w:r>
-      <w:proofErr w:type="spellEnd"/>
-      <w:r>
-        <w:rPr>
-          <w:rFonts w:ascii="Helvetica Neue" w:hAnsi="Helvetica Neue" w:cs="Helvetica Neue"/>
-          <w:color w:val="000000"/>
-          <w:kern w:val="0"/>
-          <w:sz w:val="22"/>
-          <w:szCs w:val="22"/>
-          <w:lang w:val="en-GB"/>
-        </w:rPr>
-        <w:t>-Backend</w:t>
+        <w:t xml:space="preserve"> Udemy course and renamed it to AlpacaSite-Backend</w:t>
       </w:r>
     </w:p>
     <w:p>
@@ -281,19 +209,17 @@
         </w:rPr>
         <w:t xml:space="preserve"> the project was copied so </w:t>
       </w:r>
-      <w:proofErr w:type="gramStart"/>
-      <w:r>
-        <w:rPr>
-          <w:rFonts w:ascii="Helvetica Neue" w:hAnsi="Helvetica Neue" w:cs="Helvetica Neue"/>
-          <w:color w:val="000000"/>
-          <w:kern w:val="0"/>
-          <w:sz w:val="22"/>
-          <w:szCs w:val="22"/>
-          <w:lang w:val="en-GB"/>
-        </w:rPr>
-        <w:t>have to</w:t>
-      </w:r>
-      <w:proofErr w:type="gramEnd"/>
+      <w:r>
+        <w:rPr>
+          <w:rFonts w:ascii="Helvetica Neue" w:hAnsi="Helvetica Neue" w:cs="Helvetica Neue"/>
+          <w:color w:val="000000"/>
+          <w:kern w:val="0"/>
+          <w:sz w:val="22"/>
+          <w:szCs w:val="22"/>
+          <w:lang w:val="en-GB"/>
+        </w:rPr>
+        <w:t>must</w:t>
+      </w:r>
       <w:r>
         <w:rPr>
           <w:rFonts w:ascii="Helvetica Neue" w:hAnsi="Helvetica Neue" w:cs="Helvetica Neue"/>
@@ -327,55 +253,18 @@
           <w:szCs w:val="22"/>
           <w:lang w:val="en-GB"/>
         </w:rPr>
-        <w:t xml:space="preserve">`git </w:t>
-      </w:r>
-      <w:proofErr w:type="spellStart"/>
-      <w:r>
-        <w:rPr>
-          <w:rFonts w:ascii="Helvetica Neue" w:hAnsi="Helvetica Neue" w:cs="Helvetica Neue"/>
-          <w:color w:val="000000"/>
-          <w:kern w:val="0"/>
-          <w:sz w:val="22"/>
-          <w:szCs w:val="22"/>
-          <w:lang w:val="en-GB"/>
-        </w:rPr>
-        <w:t>init</w:t>
-      </w:r>
-      <w:proofErr w:type="spellEnd"/>
-      <w:r>
-        <w:rPr>
-          <w:rFonts w:ascii="Helvetica Neue" w:hAnsi="Helvetica Neue" w:cs="Helvetica Neue"/>
-          <w:color w:val="000000"/>
-          <w:kern w:val="0"/>
-          <w:sz w:val="22"/>
-          <w:szCs w:val="22"/>
-          <w:lang w:val="en-GB"/>
-        </w:rPr>
-        <w:t xml:space="preserve"> -b main` the </w:t>
-      </w:r>
-      <w:proofErr w:type="spellStart"/>
-      <w:r>
-        <w:rPr>
-          <w:rFonts w:ascii="Helvetica Neue" w:hAnsi="Helvetica Neue" w:cs="Helvetica Neue"/>
-          <w:color w:val="000000"/>
-          <w:kern w:val="0"/>
-          <w:sz w:val="22"/>
-          <w:szCs w:val="22"/>
-          <w:lang w:val="en-GB"/>
-        </w:rPr>
-        <w:t>AlpacaIndia</w:t>
-      </w:r>
-      <w:proofErr w:type="spellEnd"/>
-      <w:r>
-        <w:rPr>
-          <w:rFonts w:ascii="Helvetica Neue" w:hAnsi="Helvetica Neue" w:cs="Helvetica Neue"/>
-          <w:color w:val="000000"/>
-          <w:kern w:val="0"/>
-          <w:sz w:val="22"/>
-          <w:szCs w:val="22"/>
-          <w:lang w:val="en-GB"/>
-        </w:rPr>
-        <w:t xml:space="preserve"> </w:t>
+        <w:t>`git init</w:t>
+      </w:r>
+      <w:r>
+        <w:rPr>
+          <w:rFonts w:ascii="Helvetica Neue" w:hAnsi="Helvetica Neue" w:cs="Helvetica Neue"/>
+          <w:color w:val="000000"/>
+          <w:kern w:val="0"/>
+          <w:sz w:val="22"/>
+          <w:szCs w:val="22"/>
+          <w:lang w:val="en-GB"/>
+        </w:rPr>
+        <w:t xml:space="preserve"> -b main` the AlpacaIndia </w:t>
       </w:r>
       <w:r>
         <w:rPr>
@@ -410,31 +299,7 @@
           <w:szCs w:val="22"/>
           <w:lang w:val="en-GB"/>
         </w:rPr>
-        <w:t xml:space="preserve">`git </w:t>
-      </w:r>
-      <w:proofErr w:type="gramStart"/>
-      <w:r>
-        <w:rPr>
-          <w:rFonts w:ascii="Helvetica Neue" w:hAnsi="Helvetica Neue" w:cs="Helvetica Neue"/>
-          <w:color w:val="000000"/>
-          <w:kern w:val="0"/>
-          <w:sz w:val="22"/>
-          <w:szCs w:val="22"/>
-          <w:lang w:val="en-GB"/>
-        </w:rPr>
-        <w:t>add .</w:t>
-      </w:r>
-      <w:proofErr w:type="gramEnd"/>
-      <w:r>
-        <w:rPr>
-          <w:rFonts w:ascii="Helvetica Neue" w:hAnsi="Helvetica Neue" w:cs="Helvetica Neue"/>
-          <w:color w:val="000000"/>
-          <w:kern w:val="0"/>
-          <w:sz w:val="22"/>
-          <w:szCs w:val="22"/>
-          <w:lang w:val="en-GB"/>
-        </w:rPr>
-        <w:t>` to stage</w:t>
+        <w:t>`git add .` to stage</w:t>
       </w:r>
     </w:p>
     <w:p>
@@ -504,31 +369,7 @@
           <w:szCs w:val="22"/>
           <w:lang w:val="en-GB"/>
         </w:rPr>
-        <w:t xml:space="preserve"> naming it the same as the </w:t>
-      </w:r>
-      <w:proofErr w:type="spellStart"/>
-      <w:r>
-        <w:rPr>
-          <w:rFonts w:ascii="Helvetica Neue" w:hAnsi="Helvetica Neue" w:cs="Helvetica Neue"/>
-          <w:color w:val="000000"/>
-          <w:kern w:val="0"/>
-          <w:sz w:val="22"/>
-          <w:szCs w:val="22"/>
-          <w:lang w:val="en-GB"/>
-        </w:rPr>
-        <w:t>AlpacaIndia</w:t>
-      </w:r>
-      <w:proofErr w:type="spellEnd"/>
-      <w:r>
-        <w:rPr>
-          <w:rFonts w:ascii="Helvetica Neue" w:hAnsi="Helvetica Neue" w:cs="Helvetica Neue"/>
-          <w:color w:val="000000"/>
-          <w:kern w:val="0"/>
-          <w:sz w:val="22"/>
-          <w:szCs w:val="22"/>
-          <w:lang w:val="en-GB"/>
-        </w:rPr>
-        <w:t xml:space="preserve"> </w:t>
+        <w:t xml:space="preserve"> naming it the same as the AlpacaIndia </w:t>
       </w:r>
       <w:r>
         <w:rPr>
@@ -706,6 +547,465 @@
     </w:p>
     <w:p>
       <w:pPr>
+        <w:ind w:left="360"/>
+        <w:rPr>
+          <w:rFonts w:ascii="Helvetica Neue" w:hAnsi="Helvetica Neue"/>
+          <w:sz w:val="22"/>
+          <w:szCs w:val="22"/>
+        </w:rPr>
+      </w:pPr>
+    </w:p>
+    <w:p>
+      <w:pPr>
+        <w:pStyle w:val="ListParagraph"/>
+        <w:rPr>
+          <w:rFonts w:ascii="Helvetica Neue" w:hAnsi="Helvetica Neue"/>
+          <w:sz w:val="22"/>
+          <w:szCs w:val="22"/>
+        </w:rPr>
+      </w:pPr>
+      <w:r>
+        <w:rPr>
+          <w:rFonts w:ascii="Helvetica Neue" w:hAnsi="Helvetica Neue"/>
+          <w:sz w:val="22"/>
+          <w:szCs w:val="22"/>
+        </w:rPr>
+        <w:t>Bootstrap and ng bootstrap setup:</w:t>
+      </w:r>
+    </w:p>
+    <w:p>
+      <w:pPr>
+        <w:pStyle w:val="ListParagraph"/>
+        <w:rPr>
+          <w:rFonts w:ascii="Helvetica Neue" w:hAnsi="Helvetica Neue"/>
+          <w:sz w:val="22"/>
+          <w:szCs w:val="22"/>
+        </w:rPr>
+      </w:pPr>
+    </w:p>
+    <w:p>
+      <w:pPr>
+        <w:pStyle w:val="ListParagraph"/>
+        <w:numPr>
+          <w:ilvl w:val="0"/>
+          <w:numId w:val="1"/>
+        </w:numPr>
+        <w:rPr>
+          <w:rFonts w:ascii="Helvetica Neue" w:hAnsi="Helvetica Neue"/>
+          <w:sz w:val="22"/>
+          <w:szCs w:val="22"/>
+        </w:rPr>
+      </w:pPr>
+      <w:r>
+        <w:rPr>
+          <w:rFonts w:ascii="Helvetica Neue" w:hAnsi="Helvetica Neue"/>
+          <w:sz w:val="22"/>
+          <w:szCs w:val="22"/>
+        </w:rPr>
+        <w:t>To add bootstrap</w:t>
+      </w:r>
+      <w:r>
+        <w:rPr>
+          <w:rFonts w:ascii="Helvetica Neue" w:hAnsi="Helvetica Neue"/>
+          <w:sz w:val="22"/>
+          <w:szCs w:val="22"/>
+        </w:rPr>
+        <w:t xml:space="preserve"> in angular project</w:t>
+      </w:r>
+      <w:r>
+        <w:rPr>
+          <w:rFonts w:ascii="Helvetica Neue" w:hAnsi="Helvetica Neue"/>
+          <w:sz w:val="22"/>
+          <w:szCs w:val="22"/>
+        </w:rPr>
+        <w:t xml:space="preserve">: `sudo </w:t>
+      </w:r>
+      <w:proofErr w:type="spellStart"/>
+      <w:r>
+        <w:rPr>
+          <w:rFonts w:ascii="Fira Mono" w:hAnsi="Fira Mono"/>
+          <w:sz w:val="21"/>
+          <w:szCs w:val="21"/>
+          <w:shd w:val="clear" w:color="auto" w:fill="DBFFDB"/>
+        </w:rPr>
+        <w:t>npm</w:t>
+      </w:r>
+      <w:proofErr w:type="spellEnd"/>
+      <w:r>
+        <w:rPr>
+          <w:rFonts w:ascii="Fira Mono" w:hAnsi="Fira Mono"/>
+          <w:sz w:val="21"/>
+          <w:szCs w:val="21"/>
+          <w:shd w:val="clear" w:color="auto" w:fill="DBFFDB"/>
+        </w:rPr>
+        <w:t xml:space="preserve"> </w:t>
+      </w:r>
+      <w:proofErr w:type="spellStart"/>
+      <w:r>
+        <w:rPr>
+          <w:rFonts w:ascii="Fira Mono" w:hAnsi="Fira Mono"/>
+          <w:sz w:val="21"/>
+          <w:szCs w:val="21"/>
+          <w:shd w:val="clear" w:color="auto" w:fill="DBFFDB"/>
+        </w:rPr>
+        <w:t>i</w:t>
+      </w:r>
+      <w:proofErr w:type="spellEnd"/>
+      <w:r>
+        <w:rPr>
+          <w:rFonts w:ascii="Fira Mono" w:hAnsi="Fira Mono"/>
+          <w:sz w:val="21"/>
+          <w:szCs w:val="21"/>
+          <w:shd w:val="clear" w:color="auto" w:fill="DBFFDB"/>
+        </w:rPr>
+        <w:t xml:space="preserve"> bootstrap </w:t>
+      </w:r>
+      <w:r>
+        <w:rPr>
+          <w:rFonts w:ascii="Fira Mono" w:hAnsi="Fira Mono"/>
+          <w:sz w:val="21"/>
+          <w:szCs w:val="21"/>
+          <w:shd w:val="clear" w:color="auto" w:fill="DBFFDB"/>
+        </w:rPr>
+        <w:t>--</w:t>
+      </w:r>
+      <w:r>
+        <w:rPr>
+          <w:rFonts w:ascii="Fira Mono" w:hAnsi="Fira Mono"/>
+          <w:sz w:val="21"/>
+          <w:szCs w:val="21"/>
+          <w:shd w:val="clear" w:color="auto" w:fill="DBFFDB"/>
+        </w:rPr>
+        <w:t>save`</w:t>
+      </w:r>
+    </w:p>
+    <w:p>
+      <w:pPr>
+        <w:pStyle w:val="HTMLPreformatted"/>
+        <w:numPr>
+          <w:ilvl w:val="0"/>
+          <w:numId w:val="1"/>
+        </w:numPr>
+        <w:shd w:val="clear" w:color="auto" w:fill="F5F5F5"/>
+        <w:spacing w:before="120" w:after="120"/>
+        <w:rPr>
+          <w:rFonts w:ascii="Helvetica Neue" w:hAnsi="Helvetica Neue" w:cs="Consolas"/>
+          <w:color w:val="000000"/>
+          <w:sz w:val="22"/>
+          <w:szCs w:val="22"/>
+        </w:rPr>
+      </w:pPr>
+      <w:r>
+        <w:rPr>
+          <w:rFonts w:ascii="Helvetica Neue" w:hAnsi="Helvetica Neue"/>
+          <w:sz w:val="22"/>
+          <w:szCs w:val="22"/>
+          <w:shd w:val="clear" w:color="auto" w:fill="DBFFDB"/>
+        </w:rPr>
+        <w:t>To add Ng bootstrap – “</w:t>
+      </w:r>
+      <w:r>
+        <w:rPr>
+          <w:rFonts w:ascii="Helvetica Neue" w:hAnsi="Helvetica Neue" w:cs="Consolas"/>
+          <w:color w:val="000000"/>
+          <w:sz w:val="22"/>
+          <w:szCs w:val="22"/>
+          <w:shd w:val="clear" w:color="auto" w:fill="F5F5F5"/>
+        </w:rPr>
+        <w:t xml:space="preserve">ng </w:t>
+      </w:r>
+      <w:r>
+        <w:rPr>
+          <w:rFonts w:ascii="Helvetica Neue" w:hAnsi="Helvetica Neue" w:cs="Consolas"/>
+          <w:color w:val="DD4A68"/>
+          <w:sz w:val="22"/>
+          <w:szCs w:val="22"/>
+          <w:shd w:val="clear" w:color="auto" w:fill="F5F5F5"/>
+        </w:rPr>
+        <w:t>add</w:t>
+      </w:r>
+      <w:r>
+        <w:rPr>
+          <w:rFonts w:ascii="Helvetica Neue" w:hAnsi="Helvetica Neue" w:cs="Consolas"/>
+          <w:color w:val="000000"/>
+          <w:sz w:val="22"/>
+          <w:szCs w:val="22"/>
+          <w:shd w:val="clear" w:color="auto" w:fill="F5F5F5"/>
+        </w:rPr>
+        <w:t xml:space="preserve"> @ng-bootstrap/ng-bootstrap</w:t>
+      </w:r>
+      <w:r>
+        <w:rPr>
+          <w:rFonts w:ascii="Helvetica Neue" w:hAnsi="Helvetica Neue" w:cs="Consolas"/>
+          <w:color w:val="000000"/>
+          <w:sz w:val="22"/>
+          <w:szCs w:val="22"/>
+          <w:shd w:val="clear" w:color="auto" w:fill="F5F5F5"/>
+        </w:rPr>
+        <w:t>”</w:t>
+      </w:r>
+    </w:p>
+    <w:p>
+      <w:pPr>
+        <w:pStyle w:val="ListParagraph"/>
+        <w:numPr>
+          <w:ilvl w:val="0"/>
+          <w:numId w:val="1"/>
+        </w:numPr>
+        <w:rPr>
+          <w:rFonts w:ascii="Helvetica Neue" w:hAnsi="Helvetica Neue"/>
+          <w:sz w:val="22"/>
+          <w:szCs w:val="22"/>
+        </w:rPr>
+      </w:pPr>
+      <w:r>
+        <w:rPr>
+          <w:rFonts w:ascii="Helvetica Neue" w:hAnsi="Helvetica Neue"/>
+          <w:sz w:val="22"/>
+          <w:szCs w:val="22"/>
+        </w:rPr>
+        <w:t>In the angular.json add,</w:t>
+      </w:r>
+    </w:p>
+    <w:p>
+      <w:pPr>
+        <w:pStyle w:val="ListParagraph"/>
+        <w:rPr>
+          <w:rFonts w:ascii="Helvetica Neue" w:hAnsi="Helvetica Neue"/>
+          <w:sz w:val="22"/>
+          <w:szCs w:val="22"/>
+        </w:rPr>
+      </w:pPr>
+      <w:r>
+        <w:rPr>
+          <w:rFonts w:ascii="Helvetica Neue" w:hAnsi="Helvetica Neue"/>
+          <w:sz w:val="22"/>
+          <w:szCs w:val="22"/>
+        </w:rPr>
+        <w:t>"styles": [</w:t>
+      </w:r>
+    </w:p>
+    <w:p>
+      <w:pPr>
+        <w:pStyle w:val="ListParagraph"/>
+        <w:rPr>
+          <w:rFonts w:ascii="Helvetica Neue" w:hAnsi="Helvetica Neue"/>
+          <w:sz w:val="22"/>
+          <w:szCs w:val="22"/>
+        </w:rPr>
+      </w:pPr>
+      <w:r>
+        <w:rPr>
+          <w:rFonts w:ascii="Helvetica Neue" w:hAnsi="Helvetica Neue"/>
+          <w:sz w:val="22"/>
+          <w:szCs w:val="22"/>
+        </w:rPr>
+        <w:t xml:space="preserve">              "./node_modules/bootstrap/dist/css/bootstrap.min.css",</w:t>
+      </w:r>
+    </w:p>
+    <w:p>
+      <w:pPr>
+        <w:pStyle w:val="ListParagraph"/>
+        <w:rPr>
+          <w:rFonts w:ascii="Helvetica Neue" w:hAnsi="Helvetica Neue"/>
+          <w:sz w:val="22"/>
+          <w:szCs w:val="22"/>
+        </w:rPr>
+      </w:pPr>
+      <w:r>
+        <w:rPr>
+          <w:rFonts w:ascii="Helvetica Neue" w:hAnsi="Helvetica Neue"/>
+          <w:sz w:val="22"/>
+          <w:szCs w:val="22"/>
+        </w:rPr>
+        <w:t xml:space="preserve">              "./node_modules/bootstrap-icons/font/bootstrap-icons.css",</w:t>
+      </w:r>
+    </w:p>
+    <w:p>
+      <w:pPr>
+        <w:pStyle w:val="ListParagraph"/>
+        <w:rPr>
+          <w:rFonts w:ascii="Helvetica Neue" w:hAnsi="Helvetica Neue"/>
+          <w:sz w:val="22"/>
+          <w:szCs w:val="22"/>
+        </w:rPr>
+      </w:pPr>
+      <w:r>
+        <w:rPr>
+          <w:rFonts w:ascii="Helvetica Neue" w:hAnsi="Helvetica Neue"/>
+          <w:sz w:val="22"/>
+          <w:szCs w:val="22"/>
+        </w:rPr>
+        <w:t xml:space="preserve">              "src/styles.css"</w:t>
+      </w:r>
+    </w:p>
+    <w:p>
+      <w:pPr>
+        <w:pStyle w:val="ListParagraph"/>
+        <w:rPr>
+          <w:rFonts w:ascii="Helvetica Neue" w:hAnsi="Helvetica Neue"/>
+          <w:sz w:val="22"/>
+          <w:szCs w:val="22"/>
+        </w:rPr>
+      </w:pPr>
+      <w:r>
+        <w:rPr>
+          <w:rFonts w:ascii="Helvetica Neue" w:hAnsi="Helvetica Neue"/>
+          <w:sz w:val="22"/>
+          <w:szCs w:val="22"/>
+        </w:rPr>
+        <w:t xml:space="preserve">            ],</w:t>
+      </w:r>
+    </w:p>
+    <w:p>
+      <w:pPr>
+        <w:pStyle w:val="ListParagraph"/>
+        <w:numPr>
+          <w:ilvl w:val="0"/>
+          <w:numId w:val="1"/>
+        </w:numPr>
+        <w:rPr>
+          <w:rFonts w:ascii="Helvetica Neue" w:hAnsi="Helvetica Neue"/>
+          <w:sz w:val="22"/>
+          <w:szCs w:val="22"/>
+        </w:rPr>
+      </w:pPr>
+      <w:r>
+        <w:rPr>
+          <w:rFonts w:ascii="Helvetica Neue" w:hAnsi="Helvetica Neue"/>
+          <w:sz w:val="22"/>
+          <w:szCs w:val="22"/>
+        </w:rPr>
+        <w:t>In the app.module.ts, import NgbModule and also add it in the import</w:t>
+      </w:r>
+      <w:r>
+        <w:rPr>
+          <w:rFonts w:ascii="Helvetica Neue" w:hAnsi="Helvetica Neue"/>
+          <w:sz w:val="22"/>
+          <w:szCs w:val="22"/>
+        </w:rPr>
+        <w:t>s</w:t>
+      </w:r>
+      <w:r>
+        <w:rPr>
+          <w:rFonts w:ascii="Helvetica Neue" w:hAnsi="Helvetica Neue"/>
+          <w:sz w:val="22"/>
+          <w:szCs w:val="22"/>
+        </w:rPr>
+        <w:t xml:space="preserve"> </w:t>
+      </w:r>
+      <w:r>
+        <w:rPr>
+          <w:rFonts w:ascii="Helvetica Neue" w:hAnsi="Helvetica Neue"/>
+          <w:sz w:val="22"/>
+          <w:szCs w:val="22"/>
+        </w:rPr>
+        <w:t>list</w:t>
+      </w:r>
+      <w:r>
+        <w:rPr>
+          <w:rFonts w:ascii="Helvetica Neue" w:hAnsi="Helvetica Neue"/>
+          <w:sz w:val="22"/>
+          <w:szCs w:val="22"/>
+        </w:rPr>
+        <w:t>.</w:t>
+      </w:r>
+    </w:p>
+    <w:p>
+      <w:pPr>
+        <w:pStyle w:val="ListParagraph"/>
+        <w:numPr>
+          <w:ilvl w:val="0"/>
+          <w:numId w:val="1"/>
+        </w:numPr>
+        <w:rPr>
+          <w:rFonts w:ascii="Helvetica Neue" w:hAnsi="Helvetica Neue"/>
+          <w:sz w:val="22"/>
+          <w:szCs w:val="22"/>
+        </w:rPr>
+      </w:pPr>
+      <w:r>
+        <w:rPr>
+          <w:rFonts w:ascii="Helvetica Neue" w:hAnsi="Helvetica Neue"/>
+          <w:sz w:val="22"/>
+          <w:szCs w:val="22"/>
+        </w:rPr>
+        <w:t>Added `</w:t>
+      </w:r>
+      <w:r>
+        <w:t xml:space="preserve"> </w:t>
+      </w:r>
+      <w:proofErr w:type="spellStart"/>
+      <w:r>
+        <w:rPr>
+          <w:rFonts w:ascii="Helvetica Neue" w:hAnsi="Helvetica Neue"/>
+          <w:sz w:val="22"/>
+          <w:szCs w:val="22"/>
+        </w:rPr>
+        <w:t>sudo</w:t>
+      </w:r>
+      <w:proofErr w:type="spellEnd"/>
+      <w:r>
+        <w:rPr>
+          <w:rFonts w:ascii="Helvetica Neue" w:hAnsi="Helvetica Neue"/>
+          <w:sz w:val="22"/>
+          <w:szCs w:val="22"/>
+        </w:rPr>
+        <w:t xml:space="preserve"> ng add @angular/localize </w:t>
+      </w:r>
+      <w:r>
+        <w:rPr>
+          <w:rFonts w:ascii="Helvetica Neue" w:hAnsi="Helvetica Neue"/>
+          <w:sz w:val="22"/>
+          <w:szCs w:val="22"/>
+        </w:rPr>
+        <w:t>–</w:t>
+      </w:r>
+      <w:r>
+        <w:rPr>
+          <w:rFonts w:ascii="Helvetica Neue" w:hAnsi="Helvetica Neue"/>
+          <w:sz w:val="22"/>
+          <w:szCs w:val="22"/>
+        </w:rPr>
+        <w:t>save</w:t>
+      </w:r>
+      <w:r>
+        <w:rPr>
+          <w:rFonts w:ascii="Helvetica Neue" w:hAnsi="Helvetica Neue"/>
+          <w:sz w:val="22"/>
+          <w:szCs w:val="22"/>
+        </w:rPr>
+        <w:t xml:space="preserve">` for </w:t>
+      </w:r>
+      <w:proofErr w:type="spellStart"/>
+      <w:r>
+        <w:rPr>
+          <w:rFonts w:ascii="Helvetica Neue" w:hAnsi="Helvetica Neue"/>
+          <w:sz w:val="22"/>
+          <w:szCs w:val="22"/>
+        </w:rPr>
+        <w:t>coloussel</w:t>
+      </w:r>
+      <w:proofErr w:type="spellEnd"/>
+      <w:r>
+        <w:rPr>
+          <w:rFonts w:ascii="Helvetica Neue" w:hAnsi="Helvetica Neue"/>
+          <w:sz w:val="22"/>
+          <w:szCs w:val="22"/>
+        </w:rPr>
+        <w:t xml:space="preserve"> ng to work</w:t>
+      </w:r>
+      <w:r>
+        <w:rPr>
+          <w:rFonts w:ascii="Helvetica Neue" w:hAnsi="Helvetica Neue"/>
+          <w:sz w:val="22"/>
+          <w:szCs w:val="22"/>
+        </w:rPr>
+        <w:tab/>
+      </w:r>
+    </w:p>
+    <w:p>
+      <w:pPr>
         <w:rPr>
           <w:rFonts w:ascii="Helvetica Neue" w:hAnsi="Helvetica Neue"/>
           <w:sz w:val="22"/>
@@ -1063,7 +1363,7 @@
 </file>
 
 <file path=word/numbering.xml><?xml version="1.0" encoding="utf-8"?>
-<w:numbering xmlns:wpc="http://schemas.microsoft.com/office/word/2010/wordprocessingCanvas" xmlns:cx="http://schemas.microsoft.com/office/drawing/2014/chartex" xmlns:cx1="http://schemas.microsoft.com/office/drawing/2015/9/8/chartex" xmlns:cx2="http://schemas.microsoft.com/office/drawing/2015/10/21/chartex" xmlns:cx3="http://schemas.microsoft.com/office/drawing/2016/5/9/chartex" xmlns:cx4="http://schemas.microsoft.com/office/drawing/2016/5/10/chartex" xmlns:cx5="http://schemas.microsoft.com/office/drawing/2016/5/11/chartex" xmlns:cx6="http://schemas.microsoft.com/office/drawing/2016/5/12/chartex" xmlns:cx7="http://schemas.microsoft.com/office/drawing/2016/5/13/chartex" xmlns:cx8="http://schemas.microsoft.com/office/drawing/2016/5/14/chartex" xmlns:mc="http://schemas.openxmlformats.org/markup-compatibility/2006" xmlns:aink="http://schemas.microsoft.com/office/drawing/2016/ink" xmlns:am3d="http://schemas.microsoft.com/office/drawing/2017/model3d" xmlns:o="urn:schemas-microsoft-com:office:office" xmlns:oel="http://schemas.microsoft.com/office/2019/extlst" xmlns:r="http://schemas.openxmlformats.org/officeDocument/2006/relationships" xmlns:m="http://schemas.openxmlformats.org/officeDocument/2006/math" xmlns:v="urn:schemas-microsoft-com:vml" xmlns:wp14="http://schemas.microsoft.com/office/word/2010/wordprocessingDrawing" xmlns:wp="http://schemas.openxmlformats.org/drawingml/2006/wordprocessingDrawing" xmlns:w10="urn:schemas-microsoft-com:office:word" xmlns:w="http://schemas.openxmlformats.org/wordprocessingml/2006/main" xmlns:w14="http://schemas.microsoft.com/office/word/2010/wordml" xmlns:w15="http://schemas.microsoft.com/office/word/2012/wordml" xmlns:w16cex="http://schemas.microsoft.com/office/word/2018/wordml/cex" xmlns:w16cid="http://schemas.microsoft.com/office/word/2016/wordml/cid" xmlns:w16="http://schemas.microsoft.com/office/word/2018/wordml" xmlns:w16du="http://schemas.microsoft.com/office/word/2023/wordml/word16du" xmlns:w16sdtdh="http://schemas.microsoft.com/office/word/2020/wordml/sdtdatahash" xmlns:w16se="http://schemas.microsoft.com/office/word/2015/wordml/symex" xmlns:wpg="http://schemas.microsoft.com/office/word/2010/wordprocessingGroup" xmlns:wpi="http://schemas.microsoft.com/office/word/2010/wordprocessingInk" xmlns:wne="http://schemas.microsoft.com/office/word/2006/wordml" xmlns:wps="http://schemas.microsoft.com/office/word/2010/wordprocessingShape" mc:Ignorable="w14 w15 w16se w16cid w16 w16cex w16sdtdh wp14">
+<w:numbering xmlns:wpc="http://schemas.microsoft.com/office/word/2010/wordprocessingCanvas" xmlns:cx="http://schemas.microsoft.com/office/drawing/2014/chartex" xmlns:cx1="http://schemas.microsoft.com/office/drawing/2015/9/8/chartex" xmlns:cx2="http://schemas.microsoft.com/office/drawing/2015/10/21/chartex" xmlns:cx3="http://schemas.microsoft.com/office/drawing/2016/5/9/chartex" xmlns:cx4="http://schemas.microsoft.com/office/drawing/2016/5/10/chartex" xmlns:cx5="http://schemas.microsoft.com/office/drawing/2016/5/11/chartex" xmlns:cx6="http://schemas.microsoft.com/office/drawing/2016/5/12/chartex" xmlns:cx7="http://schemas.microsoft.com/office/drawing/2016/5/13/chartex" xmlns:cx8="http://schemas.microsoft.com/office/drawing/2016/5/14/chartex" xmlns:mc="http://schemas.openxmlformats.org/markup-compatibility/2006" xmlns:aink="http://schemas.microsoft.com/office/drawing/2016/ink" xmlns:am3d="http://schemas.microsoft.com/office/drawing/2017/model3d" xmlns:o="urn:schemas-microsoft-com:office:office" xmlns:oel="http://schemas.microsoft.com/office/2019/extlst" xmlns:r="http://schemas.openxmlformats.org/officeDocument/2006/relationships" xmlns:m="http://schemas.openxmlformats.org/officeDocument/2006/math" xmlns:v="urn:schemas-microsoft-com:vml" xmlns:wp14="http://schemas.microsoft.com/office/word/2010/wordprocessingDrawing" xmlns:wp="http://schemas.openxmlformats.org/drawingml/2006/wordprocessingDrawing" xmlns:w10="urn:schemas-microsoft-com:office:word" xmlns:w="http://schemas.openxmlformats.org/wordprocessingml/2006/main" xmlns:w14="http://schemas.microsoft.com/office/word/2010/wordml" xmlns:w15="http://schemas.microsoft.com/office/word/2012/wordml" xmlns:w16cex="http://schemas.microsoft.com/office/word/2018/wordml/cex" xmlns:w16cid="http://schemas.microsoft.com/office/word/2016/wordml/cid" xmlns:w16="http://schemas.microsoft.com/office/word/2018/wordml" xmlns:w16sdtdh="http://schemas.microsoft.com/office/word/2020/wordml/sdtdatahash" xmlns:w16se="http://schemas.microsoft.com/office/word/2015/wordml/symex" xmlns:wpg="http://schemas.microsoft.com/office/word/2010/wordprocessingGroup" xmlns:wpi="http://schemas.microsoft.com/office/word/2010/wordprocessingInk" xmlns:wne="http://schemas.microsoft.com/office/word/2006/wordml" xmlns:wps="http://schemas.microsoft.com/office/word/2010/wordprocessingShape" mc:Ignorable="w14 w15 w16se w16cid w16 w16cex w16sdtdh wp14">
   <w:abstractNum w:abstractNumId="0" w15:restartNumberingAfterBreak="0">
     <w:nsid w:val="062866D0"/>
     <w:multiLevelType w:val="hybridMultilevel"/>
@@ -1778,6 +2078,77 @@
       <w:contextualSpacing/>
     </w:pPr>
   </w:style>
+  <w:style w:type="paragraph" w:styleId="HTMLPreformatted">
+    <w:name w:val="HTML Preformatted"/>
+    <w:basedOn w:val="Normal"/>
+    <w:link w:val="HTMLPreformattedChar"/>
+    <w:uiPriority w:val="99"/>
+    <w:semiHidden/>
+    <w:unhideWhenUsed/>
+    <w:rsid w:val="004967FD"/>
+    <w:pPr>
+      <w:tabs>
+        <w:tab w:val="left" w:pos="916"/>
+        <w:tab w:val="left" w:pos="1832"/>
+        <w:tab w:val="left" w:pos="2748"/>
+        <w:tab w:val="left" w:pos="3664"/>
+        <w:tab w:val="left" w:pos="4580"/>
+        <w:tab w:val="left" w:pos="5496"/>
+        <w:tab w:val="left" w:pos="6412"/>
+        <w:tab w:val="left" w:pos="7328"/>
+        <w:tab w:val="left" w:pos="8244"/>
+        <w:tab w:val="left" w:pos="9160"/>
+        <w:tab w:val="left" w:pos="10076"/>
+        <w:tab w:val="left" w:pos="10992"/>
+        <w:tab w:val="left" w:pos="11908"/>
+        <w:tab w:val="left" w:pos="12824"/>
+        <w:tab w:val="left" w:pos="13740"/>
+        <w:tab w:val="left" w:pos="14656"/>
+      </w:tabs>
+    </w:pPr>
+    <w:rPr>
+      <w:rFonts w:ascii="Courier New" w:eastAsia="Times New Roman" w:hAnsi="Courier New" w:cs="Courier New"/>
+      <w:kern w:val="0"/>
+      <w:sz w:val="20"/>
+      <w:szCs w:val="20"/>
+      <w:lang w:eastAsia="en-GB"/>
+      <w14:ligatures w14:val="none"/>
+    </w:rPr>
+  </w:style>
+  <w:style w:type="character" w:customStyle="1" w:styleId="HTMLPreformattedChar">
+    <w:name w:val="HTML Preformatted Char"/>
+    <w:basedOn w:val="DefaultParagraphFont"/>
+    <w:link w:val="HTMLPreformatted"/>
+    <w:uiPriority w:val="99"/>
+    <w:semiHidden/>
+    <w:rsid w:val="004967FD"/>
+    <w:rPr>
+      <w:rFonts w:ascii="Courier New" w:eastAsia="Times New Roman" w:hAnsi="Courier New" w:cs="Courier New"/>
+      <w:kern w:val="0"/>
+      <w:sz w:val="20"/>
+      <w:szCs w:val="20"/>
+      <w:lang w:eastAsia="en-GB"/>
+      <w14:ligatures w14:val="none"/>
+    </w:rPr>
+  </w:style>
+  <w:style w:type="character" w:styleId="HTMLCode">
+    <w:name w:val="HTML Code"/>
+    <w:basedOn w:val="DefaultParagraphFont"/>
+    <w:uiPriority w:val="99"/>
+    <w:semiHidden/>
+    <w:unhideWhenUsed/>
+    <w:rsid w:val="004967FD"/>
+    <w:rPr>
+      <w:rFonts w:ascii="Courier New" w:eastAsia="Times New Roman" w:hAnsi="Courier New" w:cs="Courier New"/>
+      <w:sz w:val="20"/>
+      <w:szCs w:val="20"/>
+    </w:rPr>
+  </w:style>
+  <w:style w:type="character" w:customStyle="1" w:styleId="token">
+    <w:name w:val="token"/>
+    <w:basedOn w:val="DefaultParagraphFont"/>
+    <w:rsid w:val="004967FD"/>
+  </w:style>
 </w:styles>
 </file>
 

</xml_diff>